<commit_message>
Fixed layout issues, img sizes on smaller screens
</commit_message>
<xml_diff>
--- a/Daniel Maspoch - Resume (2024).docx
+++ b/Daniel Maspoch - Resume (2024).docx
@@ -455,7 +455,7 @@
           <w:noProof/>
         </w:rPr>
         <w:drawing>
-          <wp:anchor distT="0" distB="0" distL="114300" distR="114300" simplePos="0" relativeHeight="251621376" behindDoc="1" locked="0" layoutInCell="1" allowOverlap="1" wp14:anchorId="1AEE4CD6" wp14:editId="0402E83C">
+          <wp:anchor distT="0" distB="0" distL="114300" distR="114300" simplePos="0" relativeHeight="251621376" behindDoc="1" locked="0" layoutInCell="1" allowOverlap="1" wp14:anchorId="1AEE4CD6" wp14:editId="3B46F5E0">
             <wp:simplePos x="0" y="0"/>
             <wp:positionH relativeFrom="page">
               <wp:posOffset>2719705</wp:posOffset>
@@ -519,7 +519,7 @@
           <w:noProof/>
         </w:rPr>
         <w:drawing>
-          <wp:anchor distT="0" distB="0" distL="114300" distR="114300" simplePos="0" relativeHeight="251622400" behindDoc="1" locked="0" layoutInCell="1" allowOverlap="1" wp14:anchorId="7B4A278A" wp14:editId="603FA0A6">
+          <wp:anchor distT="0" distB="0" distL="114300" distR="114300" simplePos="0" relativeHeight="251622400" behindDoc="1" locked="0" layoutInCell="1" allowOverlap="1" wp14:anchorId="7B4A278A" wp14:editId="78C511C0">
             <wp:simplePos x="0" y="0"/>
             <wp:positionH relativeFrom="page">
               <wp:posOffset>4141470</wp:posOffset>
@@ -647,7 +647,7 @@
           <w:noProof/>
         </w:rPr>
         <w:drawing>
-          <wp:anchor distT="0" distB="0" distL="114300" distR="114300" simplePos="0" relativeHeight="251633664" behindDoc="1" locked="0" layoutInCell="1" allowOverlap="1" wp14:anchorId="485B8F2A" wp14:editId="33D07C5C">
+          <wp:anchor distT="0" distB="0" distL="114300" distR="114300" simplePos="0" relativeHeight="251633664" behindDoc="1" locked="0" layoutInCell="1" allowOverlap="1" wp14:anchorId="485B8F2A" wp14:editId="107BCF1C">
             <wp:simplePos x="0" y="0"/>
             <wp:positionH relativeFrom="page">
               <wp:posOffset>5969000</wp:posOffset>
@@ -711,7 +711,7 @@
           <w:noProof/>
         </w:rPr>
         <w:drawing>
-          <wp:anchor distT="0" distB="0" distL="114300" distR="114300" simplePos="0" relativeHeight="251634688" behindDoc="1" locked="0" layoutInCell="1" allowOverlap="1" wp14:anchorId="2595DDA4" wp14:editId="3C556A01">
+          <wp:anchor distT="0" distB="0" distL="114300" distR="114300" simplePos="0" relativeHeight="251634688" behindDoc="1" locked="0" layoutInCell="1" allowOverlap="1" wp14:anchorId="2595DDA4" wp14:editId="7C4F7D03">
             <wp:simplePos x="0" y="0"/>
             <wp:positionH relativeFrom="page">
               <wp:posOffset>5970905</wp:posOffset>
@@ -949,7 +949,7 @@
           <w:noProof/>
         </w:rPr>
         <w:drawing>
-          <wp:anchor distT="0" distB="0" distL="114300" distR="114300" simplePos="0" relativeHeight="251635712" behindDoc="1" locked="0" layoutInCell="1" allowOverlap="1" wp14:anchorId="1352E5B3" wp14:editId="13E46723">
+          <wp:anchor distT="0" distB="0" distL="114300" distR="114300" simplePos="0" relativeHeight="251635712" behindDoc="1" locked="0" layoutInCell="1" allowOverlap="1" wp14:anchorId="1352E5B3" wp14:editId="6936F485">
             <wp:simplePos x="0" y="0"/>
             <wp:positionH relativeFrom="page">
               <wp:posOffset>2622550</wp:posOffset>
@@ -1392,7 +1392,7 @@
           <w:noProof/>
         </w:rPr>
         <w:drawing>
-          <wp:anchor distT="0" distB="0" distL="114300" distR="114300" simplePos="0" relativeHeight="251631616" behindDoc="1" locked="0" layoutInCell="1" allowOverlap="1" wp14:anchorId="3E5EA949" wp14:editId="310E7D29">
+          <wp:anchor distT="0" distB="0" distL="114300" distR="114300" simplePos="0" relativeHeight="251631616" behindDoc="1" locked="0" layoutInCell="1" allowOverlap="1" wp14:anchorId="3E5EA949" wp14:editId="64FA1650">
             <wp:simplePos x="0" y="0"/>
             <wp:positionH relativeFrom="page">
               <wp:posOffset>2618740</wp:posOffset>
@@ -2334,7 +2334,7 @@
           <w:noProof/>
         </w:rPr>
         <w:drawing>
-          <wp:anchor distT="0" distB="0" distL="114300" distR="114300" simplePos="0" relativeHeight="251659776" behindDoc="1" locked="0" layoutInCell="1" allowOverlap="1" wp14:anchorId="291E7D6C" wp14:editId="7A2D25C2">
+          <wp:anchor distT="0" distB="0" distL="114300" distR="114300" simplePos="0" relativeHeight="251659776" behindDoc="1" locked="0" layoutInCell="1" allowOverlap="1" wp14:anchorId="291E7D6C" wp14:editId="334B25E8">
             <wp:simplePos x="0" y="0"/>
             <wp:positionH relativeFrom="page">
               <wp:posOffset>2604135</wp:posOffset>
@@ -2398,7 +2398,7 @@
           <w:noProof/>
         </w:rPr>
         <w:drawing>
-          <wp:anchor distT="0" distB="0" distL="114300" distR="114300" simplePos="0" relativeHeight="251658752" behindDoc="1" locked="0" layoutInCell="1" allowOverlap="1" wp14:anchorId="50912E16" wp14:editId="2F7A1966">
+          <wp:anchor distT="0" distB="0" distL="114300" distR="114300" simplePos="0" relativeHeight="251658752" behindDoc="1" locked="0" layoutInCell="1" allowOverlap="1" wp14:anchorId="50912E16" wp14:editId="01D068A5">
             <wp:simplePos x="0" y="0"/>
             <wp:positionH relativeFrom="page">
               <wp:posOffset>2602230</wp:posOffset>
@@ -2632,7 +2632,7 @@
           <w:noProof/>
         </w:rPr>
         <w:drawing>
-          <wp:anchor distT="0" distB="0" distL="114300" distR="114300" simplePos="0" relativeHeight="251662848" behindDoc="1" locked="0" layoutInCell="1" allowOverlap="1" wp14:anchorId="595EA2E3" wp14:editId="51511AB3">
+          <wp:anchor distT="0" distB="0" distL="114300" distR="114300" simplePos="0" relativeHeight="251662848" behindDoc="1" locked="0" layoutInCell="1" allowOverlap="1" wp14:anchorId="595EA2E3" wp14:editId="2E8D67B5">
             <wp:simplePos x="0" y="0"/>
             <wp:positionH relativeFrom="page">
               <wp:posOffset>2686050</wp:posOffset>
@@ -2908,7 +2908,7 @@
           <w:noProof/>
         </w:rPr>
         <w:drawing>
-          <wp:anchor distT="0" distB="0" distL="114300" distR="114300" simplePos="0" relativeHeight="251636736" behindDoc="1" locked="0" layoutInCell="1" allowOverlap="1" wp14:anchorId="4F4CA520" wp14:editId="2291E028">
+          <wp:anchor distT="0" distB="0" distL="114300" distR="114300" simplePos="0" relativeHeight="251636736" behindDoc="1" locked="0" layoutInCell="1" allowOverlap="1" wp14:anchorId="4F4CA520" wp14:editId="3252D3A0">
             <wp:simplePos x="0" y="0"/>
             <wp:positionH relativeFrom="page">
               <wp:posOffset>2689225</wp:posOffset>

</xml_diff>